<commit_message>
Template document in progress. Not ready
</commit_message>
<xml_diff>
--- a/Breeze.MvcSpaTemplate/BreezeMvcSpaTemplate.docx
+++ b/Breeze.MvcSpaTemplate/BreezeMvcSpaTemplate.docx
@@ -23,6 +23,32 @@
       </w:r>
       <w:r>
         <w:t xml:space="preserve"> experience it for yourself. But who has time to download a sample? Well if you’ve got Visual Studio, you’ll have a SPA up and running in less than 60 seconds with the Breeze MVC SPA Template.</w:t>
+      </w:r>
+      <w:r>
+        <w:t xml:space="preserve"> SHAM-WOW</w:t>
+      </w:r>
+    </w:p>
+    <w:p>
+      <w:r>
+        <w:t xml:space="preserve">Why the template? </w:t>
+      </w:r>
+      <w:proofErr w:type="gramStart"/>
+      <w:r>
+        <w:t>How to use it.</w:t>
+      </w:r>
+      <w:proofErr w:type="gramEnd"/>
+      <w:r>
+        <w:t xml:space="preserve"> Not to build on directly but to help break through to a larger audience about what SPA is about. Give them that “Aha” moment without which they will not get onboard.</w:t>
+      </w:r>
+    </w:p>
+    <w:p>
+      <w:r>
+        <w:t xml:space="preserve">Pros: see John’s Pro/Con. Add: it’s </w:t>
+      </w:r>
+      <w:bookmarkStart w:id="0" w:name="_GoBack"/>
+      <w:bookmarkEnd w:id="0"/>
+      <w:r>
+        <w:t>MVC + SPA</w:t>
       </w:r>
     </w:p>
     <w:p>
@@ -307,8 +333,6 @@
                 </wp:inline>
               </w:drawing>
             </w:r>
-            <w:bookmarkStart w:id="0" w:name="_GoBack"/>
-            <w:bookmarkEnd w:id="0"/>
           </w:p>
         </w:tc>
         <w:tc>
@@ -520,7 +544,7 @@
           <w:rPr>
             <w:noProof/>
           </w:rPr>
-          <w:t>2</w:t>
+          <w:t>1</w:t>
         </w:r>
         <w:r>
           <w:rPr>

</xml_diff>